<commit_message>
First day is over
</commit_message>
<xml_diff>
--- a/Пояснительная записка/Основная_часть.docx
+++ b/Пояснительная записка/Основная_часть.docx
@@ -1770,7 +1770,7 @@
                 <w:sz w:val="28"/>
                 <w:szCs w:val="28"/>
               </w:rPr>
-              <w:t>12</w:t>
+              <w:t>11</w:t>
             </w:r>
             <w:r>
               <w:rPr>
@@ -2121,7 +2121,7 @@
                 <w:sz w:val="28"/>
                 <w:szCs w:val="28"/>
               </w:rPr>
-              <w:t>13</w:t>
+              <w:t>12</w:t>
             </w:r>
             <w:r>
               <w:rPr>
@@ -2589,7 +2589,7 @@
                 <w:sz w:val="28"/>
                 <w:szCs w:val="28"/>
               </w:rPr>
-              <w:t>14</w:t>
+              <w:t>13</w:t>
             </w:r>
             <w:r>
               <w:rPr>
@@ -2940,7 +2940,7 @@
                 <w:sz w:val="28"/>
                 <w:szCs w:val="28"/>
               </w:rPr>
-              <w:t>15</w:t>
+              <w:t>14</w:t>
             </w:r>
             <w:r>
               <w:rPr>
@@ -4051,7 +4051,27 @@
                 <w:sz w:val="28"/>
                 <w:szCs w:val="28"/>
               </w:rPr>
-              <w:t>Алгоритмическое обеспечение системы</w:t>
+              <w:t>Алгоритмическое обеспеч</w:t>
+            </w:r>
+            <w:r>
+              <w:rPr>
+                <w:rStyle w:val="af4"/>
+                <w:rFonts w:cs="Times New Roman"/>
+                <w:noProof/>
+                <w:sz w:val="28"/>
+                <w:szCs w:val="28"/>
+              </w:rPr>
+              <w:t>е</w:t>
+            </w:r>
+            <w:r>
+              <w:rPr>
+                <w:rStyle w:val="af4"/>
+                <w:rFonts w:cs="Times New Roman"/>
+                <w:noProof/>
+                <w:sz w:val="28"/>
+                <w:szCs w:val="28"/>
+              </w:rPr>
+              <w:t>ние системы</w:t>
             </w:r>
             <w:r>
               <w:rPr>
@@ -7561,163 +7581,201 @@
     <w:p>
       <w:pPr>
         <w:pStyle w:val="af5"/>
-        <w:rPr>
-          <w:lang w:val="ru-RU"/>
-        </w:rPr>
-      </w:pPr>
-      <w:r>
-        <w:rPr>
-          <w:lang w:val="ru-RU"/>
-        </w:rPr>
-        <w:t>ИС – информационная система</w:t>
-      </w:r>
+      </w:pPr>
+      <w:r>
+        <w:t xml:space="preserve">ИС – </w:t>
+      </w:r>
+      <w:proofErr w:type="spellStart"/>
+      <w:r>
+        <w:t>информационная</w:t>
+      </w:r>
+      <w:proofErr w:type="spellEnd"/>
+      <w:r>
+        <w:t xml:space="preserve"> </w:t>
+      </w:r>
+      <w:proofErr w:type="spellStart"/>
+      <w:r>
+        <w:t>система</w:t>
+      </w:r>
+      <w:proofErr w:type="spellEnd"/>
     </w:p>
     <w:p>
       <w:pPr>
         <w:pStyle w:val="af5"/>
-        <w:rPr>
-          <w:lang w:val="ru-RU"/>
-        </w:rPr>
-      </w:pPr>
-      <w:r>
-        <w:rPr>
-          <w:lang w:val="ru-RU"/>
-        </w:rPr>
-        <w:t>АИС – автоматизированная информационная система</w:t>
-      </w:r>
+      </w:pPr>
+      <w:r>
+        <w:t xml:space="preserve">АИС – </w:t>
+      </w:r>
+      <w:proofErr w:type="spellStart"/>
+      <w:r>
+        <w:t>автоматизированная</w:t>
+      </w:r>
+      <w:proofErr w:type="spellEnd"/>
+      <w:r>
+        <w:t xml:space="preserve"> </w:t>
+      </w:r>
+      <w:proofErr w:type="spellStart"/>
+      <w:r>
+        <w:t>информационная</w:t>
+      </w:r>
+      <w:proofErr w:type="spellEnd"/>
+      <w:r>
+        <w:t xml:space="preserve"> </w:t>
+      </w:r>
+      <w:proofErr w:type="spellStart"/>
+      <w:r>
+        <w:t>система</w:t>
+      </w:r>
+      <w:proofErr w:type="spellEnd"/>
     </w:p>
     <w:p>
       <w:pPr>
         <w:pStyle w:val="af5"/>
-        <w:rPr>
-          <w:lang w:val="ru-RU"/>
-        </w:rPr>
-      </w:pPr>
-      <w:r>
-        <w:rPr>
-          <w:lang w:val="ru-RU"/>
-        </w:rPr>
-        <w:t>ЖКХ – жилищно-коммунальное хозяйство</w:t>
-      </w:r>
+      </w:pPr>
+      <w:r>
+        <w:t xml:space="preserve">ЖКХ – </w:t>
+      </w:r>
+      <w:proofErr w:type="spellStart"/>
+      <w:r>
+        <w:t>жилищно-коммунальное</w:t>
+      </w:r>
+      <w:proofErr w:type="spellEnd"/>
+      <w:r>
+        <w:t xml:space="preserve"> </w:t>
+      </w:r>
+      <w:proofErr w:type="spellStart"/>
+      <w:r>
+        <w:t>хозяйство</w:t>
+      </w:r>
+      <w:proofErr w:type="spellEnd"/>
     </w:p>
     <w:p>
       <w:pPr>
         <w:pStyle w:val="af5"/>
-        <w:rPr>
-          <w:lang w:val="ru-RU"/>
-        </w:rPr>
-      </w:pPr>
-      <w:r>
-        <w:rPr>
-          <w:lang w:val="ru-RU"/>
-        </w:rPr>
-        <w:t>Реформа – «Реформа ЖКХ»</w:t>
+      </w:pPr>
+      <w:proofErr w:type="spellStart"/>
+      <w:r>
+        <w:t>Реформа</w:t>
+      </w:r>
+      <w:proofErr w:type="spellEnd"/>
+      <w:r>
+        <w:t xml:space="preserve"> – «</w:t>
+      </w:r>
+      <w:proofErr w:type="spellStart"/>
+      <w:r>
+        <w:t>Реформа</w:t>
+      </w:r>
+      <w:proofErr w:type="spellEnd"/>
+      <w:r>
+        <w:t xml:space="preserve"> ЖКХ»</w:t>
       </w:r>
     </w:p>
     <w:p>
       <w:pPr>
         <w:pStyle w:val="af5"/>
-        <w:rPr>
-          <w:lang w:val="ru-RU"/>
-        </w:rPr>
-      </w:pPr>
-      <w:r>
-        <w:rPr>
-          <w:lang w:val="ru-RU"/>
-        </w:rPr>
-        <w:t>ПО – программное обеспечение</w:t>
-      </w:r>
+      </w:pPr>
+      <w:r>
+        <w:t xml:space="preserve">ПО – </w:t>
+      </w:r>
+      <w:proofErr w:type="spellStart"/>
+      <w:r>
+        <w:t>программное</w:t>
+      </w:r>
+      <w:proofErr w:type="spellEnd"/>
+      <w:r>
+        <w:t xml:space="preserve"> </w:t>
+      </w:r>
+      <w:proofErr w:type="spellStart"/>
+      <w:r>
+        <w:t>обеспечение</w:t>
+      </w:r>
+      <w:proofErr w:type="spellEnd"/>
     </w:p>
     <w:p>
       <w:pPr>
         <w:pStyle w:val="af5"/>
-        <w:rPr>
-          <w:lang w:val="ru-RU"/>
-        </w:rPr>
-      </w:pPr>
-      <w:r>
-        <w:rPr>
-          <w:lang w:val="ru-RU"/>
-        </w:rPr>
-        <w:t>УК – управляющая компания</w:t>
-      </w:r>
+      </w:pPr>
+      <w:r>
+        <w:t xml:space="preserve">УК – </w:t>
+      </w:r>
+      <w:proofErr w:type="spellStart"/>
+      <w:r>
+        <w:t>управляющая</w:t>
+      </w:r>
+      <w:proofErr w:type="spellEnd"/>
+      <w:r>
+        <w:t xml:space="preserve"> </w:t>
+      </w:r>
+      <w:proofErr w:type="spellStart"/>
+      <w:r>
+        <w:t>компания</w:t>
+      </w:r>
+      <w:proofErr w:type="spellEnd"/>
     </w:p>
     <w:p>
       <w:pPr>
         <w:pStyle w:val="af5"/>
-        <w:rPr>
-          <w:lang w:val="ru-RU"/>
-        </w:rPr>
-      </w:pPr>
-      <w:r>
-        <w:rPr>
-          <w:lang w:val="ru-RU"/>
-        </w:rPr>
-        <w:t>ОУ – объектовый учет</w:t>
-      </w:r>
+      </w:pPr>
+      <w:r>
+        <w:t xml:space="preserve">ОУ – </w:t>
+      </w:r>
+      <w:proofErr w:type="spellStart"/>
+      <w:r>
+        <w:t>объектовый</w:t>
+      </w:r>
+      <w:proofErr w:type="spellEnd"/>
+      <w:r>
+        <w:t xml:space="preserve"> </w:t>
+      </w:r>
+      <w:proofErr w:type="spellStart"/>
+      <w:r>
+        <w:t>учет</w:t>
+      </w:r>
+      <w:proofErr w:type="spellEnd"/>
     </w:p>
     <w:p>
       <w:pPr>
         <w:pStyle w:val="af5"/>
-        <w:rPr>
-          <w:lang w:val="ru-RU"/>
-        </w:rPr>
-      </w:pPr>
-      <w:r>
-        <w:rPr>
-          <w:lang w:val="ru-RU"/>
-        </w:rPr>
-        <w:t>СУ</w:t>
-      </w:r>
-      <w:r>
-        <w:rPr>
-          <w:lang w:val="ru-RU"/>
-        </w:rPr>
-        <w:t>БД – система управления базами данных</w:t>
-      </w:r>
+      </w:pPr>
+      <w:r>
+        <w:t xml:space="preserve">СУБД – </w:t>
+      </w:r>
+      <w:proofErr w:type="spellStart"/>
+      <w:r>
+        <w:t>система</w:t>
+      </w:r>
+      <w:proofErr w:type="spellEnd"/>
+      <w:r>
+        <w:t xml:space="preserve"> </w:t>
+      </w:r>
+      <w:proofErr w:type="spellStart"/>
+      <w:r>
+        <w:t>управления</w:t>
+      </w:r>
+      <w:proofErr w:type="spellEnd"/>
+      <w:r>
+        <w:t xml:space="preserve"> </w:t>
+      </w:r>
+      <w:proofErr w:type="spellStart"/>
+      <w:r>
+        <w:t>базами</w:t>
+      </w:r>
+      <w:proofErr w:type="spellEnd"/>
+      <w:r>
+        <w:t xml:space="preserve"> </w:t>
+      </w:r>
+      <w:proofErr w:type="spellStart"/>
+      <w:r>
+        <w:t>данных</w:t>
+      </w:r>
+      <w:proofErr w:type="spellEnd"/>
     </w:p>
     <w:p>
       <w:pPr>
         <w:pStyle w:val="af5"/>
-        <w:rPr>
-          <w:lang w:val="ru-RU"/>
-        </w:rPr>
-      </w:pPr>
-      <w:r>
-        <w:t>ORM</w:t>
-      </w:r>
-      <w:r>
-        <w:rPr>
-          <w:lang w:val="ru-RU"/>
-        </w:rPr>
-        <w:t xml:space="preserve"> – </w:t>
-      </w:r>
-      <w:r>
-        <w:t>object</w:t>
-      </w:r>
-      <w:r>
-        <w:rPr>
-          <w:lang w:val="ru-RU"/>
-        </w:rPr>
-        <w:t xml:space="preserve"> </w:t>
-      </w:r>
-      <w:r>
-        <w:t>relational</w:t>
-      </w:r>
-      <w:r>
-        <w:rPr>
-          <w:lang w:val="ru-RU"/>
-        </w:rPr>
-        <w:t xml:space="preserve"> </w:t>
-      </w:r>
-      <w:r>
-        <w:t>mapping</w:t>
-      </w:r>
-      <w:r>
-        <w:rPr>
-          <w:lang w:val="ru-RU"/>
-        </w:rPr>
-        <w:t xml:space="preserve"> </w:t>
+      </w:pPr>
+      <w:r>
+        <w:t xml:space="preserve">ORM – object relational mapping </w:t>
       </w:r>
     </w:p>
     <w:p>
@@ -7732,6 +7790,20 @@
         <w:t>идентификатор</w:t>
       </w:r>
       <w:proofErr w:type="spellEnd"/>
+    </w:p>
+    <w:p>
+      <w:pPr>
+        <w:pStyle w:val="af5"/>
+        <w:rPr>
+          <w:lang w:val="ru-RU"/>
+        </w:rPr>
+      </w:pPr>
+      <w:r>
+        <w:rPr>
+          <w:lang w:val="ru-RU"/>
+        </w:rPr>
+        <w:t>ЯВУ – язык высокого уровня</w:t>
+      </w:r>
     </w:p>
     <w:p>
       <w:pPr>
@@ -11203,6 +11275,9 @@
     <w:p>
       <w:pPr>
         <w:pStyle w:val="10"/>
+        <w:rPr>
+          <w:lang w:val="en-US"/>
+        </w:rPr>
       </w:pPr>
       <w:bookmarkStart w:id="43" w:name="_Toc420751718"/>
       <w:r>
@@ -11210,6 +11285,2358 @@
         <w:t>Алгоритмическое обеспечение системы</w:t>
       </w:r>
       <w:bookmarkEnd w:id="43"/>
+    </w:p>
+    <w:p>
+      <w:pPr>
+        <w:pStyle w:val="af5"/>
+        <w:rPr>
+          <w:lang w:val="ru-RU"/>
+        </w:rPr>
+      </w:pPr>
+      <w:r>
+        <w:rPr>
+          <w:lang w:val="ru-RU"/>
+        </w:rPr>
+        <w:t xml:space="preserve">В разделе рассматриваются основные алгоритмы, разработанные в процессе создания подсистемы интеграции для федерального портала «Реформа ЖКХ» и региональной системы объектового учета «АИС: Объектовый учет». Алгоритмы делятся на две группы: разработанные с помощью ЯВУ </w:t>
+      </w:r>
+      <w:r>
+        <w:t>C</w:t>
+      </w:r>
+      <w:r>
+        <w:rPr>
+          <w:lang w:val="ru-RU"/>
+        </w:rPr>
+        <w:t xml:space="preserve"># </w:t>
+      </w:r>
+      <w:r>
+        <w:rPr>
+          <w:lang w:val="ru-RU"/>
+        </w:rPr>
+        <w:t xml:space="preserve">и языка </w:t>
+      </w:r>
+      <w:r>
+        <w:rPr>
+          <w:lang w:val="ru-RU"/>
+        </w:rPr>
+        <w:t xml:space="preserve">доступа к данным </w:t>
+      </w:r>
+      <w:r>
+        <w:t>Transact</w:t>
+      </w:r>
+      <w:r>
+        <w:rPr>
+          <w:lang w:val="ru-RU"/>
+        </w:rPr>
+        <w:t>-</w:t>
+      </w:r>
+      <w:r>
+        <w:t>SQL</w:t>
+      </w:r>
+      <w:r>
+        <w:rPr>
+          <w:lang w:val="ru-RU"/>
+        </w:rPr>
+        <w:t>.</w:t>
+      </w:r>
+      <w:r>
+        <w:rPr>
+          <w:lang w:val="ru-RU"/>
+        </w:rPr>
+        <w:t xml:space="preserve">  </w:t>
+      </w:r>
+    </w:p>
+    <w:p>
+      <w:pPr>
+        <w:pStyle w:val="20"/>
+      </w:pPr>
+      <w:r>
+        <w:t>Алгоритм привязки данных</w:t>
+      </w:r>
+    </w:p>
+    <w:p>
+      <w:pPr>
+        <w:pStyle w:val="af5"/>
+        <w:rPr>
+          <w:lang w:val="ru-RU"/>
+        </w:rPr>
+      </w:pPr>
+      <w:r>
+        <w:rPr>
+          <w:lang w:val="ru-RU"/>
+        </w:rPr>
+        <w:t xml:space="preserve">Назначением алгоритма привязки данных является формирование объекта </w:t>
+      </w:r>
+      <w:r>
+        <w:t>API</w:t>
+      </w:r>
+      <w:r>
+        <w:rPr>
+          <w:lang w:val="ru-RU"/>
+        </w:rPr>
+        <w:t xml:space="preserve">-класса, который затем используется </w:t>
+      </w:r>
+      <w:r>
+        <w:rPr>
+          <w:lang w:val="ru-RU"/>
+        </w:rPr>
+        <w:t xml:space="preserve">методом </w:t>
+      </w:r>
+      <w:r>
+        <w:t>API</w:t>
+      </w:r>
+      <w:r>
+        <w:rPr>
+          <w:lang w:val="ru-RU"/>
+        </w:rPr>
+        <w:t>-</w:t>
+      </w:r>
+      <w:r>
+        <w:rPr>
+          <w:lang w:val="ru-RU"/>
+        </w:rPr>
+        <w:t xml:space="preserve">интерфейса </w:t>
+      </w:r>
+      <w:r>
+        <w:rPr>
+          <w:lang w:val="ru-RU"/>
+        </w:rPr>
+        <w:t>в качестве отправляемых данных Реформ</w:t>
+      </w:r>
+      <w:r>
+        <w:rPr>
+          <w:lang w:val="ru-RU"/>
+        </w:rPr>
+        <w:t>е</w:t>
+      </w:r>
+      <w:r>
+        <w:rPr>
+          <w:lang w:val="ru-RU"/>
+        </w:rPr>
+        <w:t>.</w:t>
+      </w:r>
+    </w:p>
+    <w:p>
+      <w:pPr>
+        <w:pStyle w:val="af5"/>
+        <w:ind w:firstLine="0"/>
+        <w:rPr>
+          <w:lang w:val="ru-RU"/>
+        </w:rPr>
+      </w:pPr>
+      <w:r>
+        <w:rPr>
+          <w:lang w:val="ru-RU"/>
+        </w:rPr>
+        <w:tab/>
+        <w:t xml:space="preserve">Структура алгоритма состоит из двух частей. Первая </w:t>
+      </w:r>
+      <w:r>
+        <w:rPr>
+          <w:lang w:val="ru-RU"/>
+        </w:rPr>
+        <w:t>из них</w:t>
+      </w:r>
+      <w:r>
+        <w:rPr>
+          <w:lang w:val="ru-RU"/>
+        </w:rPr>
+        <w:t xml:space="preserve"> представляет собой функцию, задача которой заключается в вызове подпрограммы </w:t>
+      </w:r>
+      <w:r>
+        <w:rPr>
+          <w:lang w:val="ru-RU"/>
+        </w:rPr>
+        <w:t xml:space="preserve">установки значения свойству </w:t>
+      </w:r>
+      <w:r>
+        <w:t>API</w:t>
+      </w:r>
+      <w:r>
+        <w:rPr>
+          <w:lang w:val="ru-RU"/>
+        </w:rPr>
+        <w:t>-</w:t>
+      </w:r>
+      <w:r>
+        <w:rPr>
+          <w:lang w:val="ru-RU"/>
+        </w:rPr>
+        <w:t xml:space="preserve">класса </w:t>
+      </w:r>
+      <w:r>
+        <w:rPr>
+          <w:lang w:val="ru-RU"/>
+        </w:rPr>
+        <w:t>соответствующего значения</w:t>
+      </w:r>
+      <w:r>
+        <w:rPr>
+          <w:lang w:val="ru-RU"/>
+        </w:rPr>
+        <w:t xml:space="preserve"> элемента входного списка параметров. Структура этого списка указана в таблице 4.1.</w:t>
+      </w:r>
+    </w:p>
+    <w:p>
+      <w:pPr>
+        <w:pStyle w:val="af7"/>
+      </w:pPr>
+      <w:r>
+        <w:t>Таблица 4.1 – Структура данных списка</w:t>
+      </w:r>
+    </w:p>
+    <w:tbl>
+      <w:tblPr>
+        <w:tblStyle w:val="af6"/>
+        <w:tblW w:w="9923" w:type="dxa"/>
+        <w:tblInd w:w="108" w:type="dxa"/>
+        <w:tblLook w:val="04A0"/>
+      </w:tblPr>
+      <w:tblGrid>
+        <w:gridCol w:w="5068"/>
+        <w:gridCol w:w="4855"/>
+      </w:tblGrid>
+      <w:tr>
+        <w:tc>
+          <w:tcPr>
+            <w:tcW w:w="5068" w:type="dxa"/>
+          </w:tcPr>
+          <w:p>
+            <w:pPr>
+              <w:pStyle w:val="af9"/>
+            </w:pPr>
+            <w:r>
+              <w:t xml:space="preserve"> </w:t>
+            </w:r>
+            <w:r>
+              <w:t xml:space="preserve"> </w:t>
+            </w:r>
+            <w:r>
+              <w:t>Наименование свойства</w:t>
+            </w:r>
+          </w:p>
+        </w:tc>
+        <w:tc>
+          <w:tcPr>
+            <w:tcW w:w="4855" w:type="dxa"/>
+          </w:tcPr>
+          <w:p>
+            <w:pPr>
+              <w:pStyle w:val="af9"/>
+            </w:pPr>
+            <w:r>
+              <w:t>Назначение</w:t>
+            </w:r>
+          </w:p>
+        </w:tc>
+      </w:tr>
+      <w:tr>
+        <w:tc>
+          <w:tcPr>
+            <w:tcW w:w="5068" w:type="dxa"/>
+          </w:tcPr>
+          <w:p>
+            <w:pPr>
+              <w:pStyle w:val="af8"/>
+            </w:pPr>
+            <w:r>
+              <w:t xml:space="preserve">1. </w:t>
+            </w:r>
+            <w:proofErr w:type="spellStart"/>
+            <w:r>
+              <w:rPr>
+                <w:lang w:val="en-US"/>
+              </w:rPr>
+              <w:t>ParameterName</w:t>
+            </w:r>
+            <w:proofErr w:type="spellEnd"/>
+          </w:p>
+        </w:tc>
+        <w:tc>
+          <w:tcPr>
+            <w:tcW w:w="4855" w:type="dxa"/>
+          </w:tcPr>
+          <w:p>
+            <w:pPr>
+              <w:pStyle w:val="af8"/>
+            </w:pPr>
+            <w:r>
+              <w:t>Обозначает наименование параметра. В случае если параметр является вложенным по отношению к другому применяется обозначение вида: «параметр</w:t>
+            </w:r>
+            <w:proofErr w:type="gramStart"/>
+            <w:r>
+              <w:t>1</w:t>
+            </w:r>
+            <w:proofErr w:type="gramEnd"/>
+            <w:r>
+              <w:t>.параметр2» .</w:t>
+            </w:r>
+          </w:p>
+        </w:tc>
+      </w:tr>
+      <w:tr>
+        <w:tc>
+          <w:tcPr>
+            <w:tcW w:w="5068" w:type="dxa"/>
+          </w:tcPr>
+          <w:p>
+            <w:pPr>
+              <w:pStyle w:val="af8"/>
+            </w:pPr>
+            <w:r>
+              <w:rPr>
+                <w:lang w:val="en-US"/>
+              </w:rPr>
+              <w:t>2. Value</w:t>
+            </w:r>
+          </w:p>
+        </w:tc>
+        <w:tc>
+          <w:tcPr>
+            <w:tcW w:w="4855" w:type="dxa"/>
+          </w:tcPr>
+          <w:p>
+            <w:pPr>
+              <w:pStyle w:val="af8"/>
+            </w:pPr>
+            <w:r>
+              <w:t>Обозначает значение параметра.</w:t>
+            </w:r>
+          </w:p>
+        </w:tc>
+      </w:tr>
+      <w:tr>
+        <w:tc>
+          <w:tcPr>
+            <w:tcW w:w="5068" w:type="dxa"/>
+          </w:tcPr>
+          <w:p>
+            <w:pPr>
+              <w:pStyle w:val="af8"/>
+            </w:pPr>
+            <w:r>
+              <w:t xml:space="preserve">3. </w:t>
+            </w:r>
+            <w:proofErr w:type="spellStart"/>
+            <w:r>
+              <w:rPr>
+                <w:lang w:val="en-US"/>
+              </w:rPr>
+              <w:t>ArrayIndex</w:t>
+            </w:r>
+            <w:proofErr w:type="spellEnd"/>
+          </w:p>
+        </w:tc>
+        <w:tc>
+          <w:tcPr>
+            <w:tcW w:w="4855" w:type="dxa"/>
+          </w:tcPr>
+          <w:p>
+            <w:pPr>
+              <w:pStyle w:val="af8"/>
+            </w:pPr>
+            <w:r>
+              <w:t>Обозначает порядок параметра, если его типом – коллекция объектов.</w:t>
+            </w:r>
+          </w:p>
+        </w:tc>
+      </w:tr>
+    </w:tbl>
+    <w:p>
+      <w:pPr>
+        <w:pStyle w:val="af5"/>
+        <w:ind w:firstLine="0"/>
+        <w:rPr>
+          <w:lang w:val="ru-RU"/>
+        </w:rPr>
+      </w:pPr>
+      <w:r>
+        <w:rPr>
+          <w:lang w:val="ru-RU"/>
+        </w:rPr>
+        <w:tab/>
+        <w:t xml:space="preserve">Вторая часть алгоритма представляет собой подпрограмму </w:t>
+      </w:r>
+      <w:r>
+        <w:rPr>
+          <w:lang w:val="ru-RU"/>
+        </w:rPr>
+        <w:t>привязки</w:t>
+      </w:r>
+      <w:r>
+        <w:rPr>
+          <w:lang w:val="ru-RU"/>
+        </w:rPr>
+        <w:t xml:space="preserve"> значения свойству </w:t>
+      </w:r>
+      <w:r>
+        <w:t>API</w:t>
+      </w:r>
+      <w:r>
+        <w:rPr>
+          <w:lang w:val="ru-RU"/>
+        </w:rPr>
+        <w:t>-класса. Алгоритм является рекурсивным, потому что подпрограмма на основании указанного положения свойства определяет, куда необходимо установить текущее значение. Рекурсивный подход позволяет применять алгоритм для класса, имеющего любую структуру.</w:t>
+      </w:r>
+    </w:p>
+    <w:p>
+      <w:pPr>
+        <w:pStyle w:val="af5"/>
+        <w:rPr>
+          <w:lang w:val="ru-RU"/>
+        </w:rPr>
+      </w:pPr>
+      <w:r>
+        <w:rPr>
+          <w:lang w:val="ru-RU"/>
+        </w:rPr>
+        <w:t xml:space="preserve">На рисунке 4.1 представлена блок-схема первой части алгоритма, обеспечивающей вызов подпрограммы </w:t>
+      </w:r>
+      <w:r>
+        <w:rPr>
+          <w:lang w:val="ru-RU"/>
+        </w:rPr>
+        <w:t>установки</w:t>
+      </w:r>
+      <w:r>
+        <w:rPr>
+          <w:lang w:val="ru-RU"/>
+        </w:rPr>
+        <w:t xml:space="preserve"> значения</w:t>
+      </w:r>
+      <w:r>
+        <w:rPr>
+          <w:lang w:val="ru-RU"/>
+        </w:rPr>
+        <w:t xml:space="preserve"> из коллекции</w:t>
+      </w:r>
+      <w:r>
+        <w:rPr>
+          <w:lang w:val="ru-RU"/>
+        </w:rPr>
+        <w:t xml:space="preserve"> </w:t>
+      </w:r>
+      <w:r>
+        <w:rPr>
+          <w:lang w:val="ru-RU"/>
+        </w:rPr>
+        <w:t xml:space="preserve">соответствующему </w:t>
+      </w:r>
+      <w:r>
+        <w:rPr>
+          <w:lang w:val="ru-RU"/>
+        </w:rPr>
+        <w:t xml:space="preserve">свойству </w:t>
+      </w:r>
+      <w:r>
+        <w:t>API</w:t>
+      </w:r>
+      <w:r>
+        <w:rPr>
+          <w:lang w:val="ru-RU"/>
+        </w:rPr>
+        <w:t>-класса.</w:t>
+      </w:r>
+    </w:p>
+    <w:p>
+      <w:pPr>
+        <w:pStyle w:val="afa"/>
+      </w:pPr>
+      <w:r>
+        <w:object w:dxaOrig="5151" w:dyaOrig="7511">
+          <v:shapetype id="_x0000_t75" coordsize="21600,21600" o:spt="75" o:preferrelative="t" path="m@4@5l@4@11@9@11@9@5xe" filled="f" stroked="f">
+            <v:stroke joinstyle="miter"/>
+            <v:formulas>
+              <v:f eqn="if lineDrawn pixelLineWidth 0"/>
+              <v:f eqn="sum @0 1 0"/>
+              <v:f eqn="sum 0 0 @1"/>
+              <v:f eqn="prod @2 1 2"/>
+              <v:f eqn="prod @3 21600 pixelWidth"/>
+              <v:f eqn="prod @3 21600 pixelHeight"/>
+              <v:f eqn="sum @0 0 1"/>
+              <v:f eqn="prod @6 1 2"/>
+              <v:f eqn="prod @7 21600 pixelWidth"/>
+              <v:f eqn="sum @8 21600 0"/>
+              <v:f eqn="prod @7 21600 pixelHeight"/>
+              <v:f eqn="sum @10 21600 0"/>
+            </v:formulas>
+            <v:path o:extrusionok="f" gradientshapeok="t" o:connecttype="rect"/>
+            <o:lock v:ext="edit" aspectratio="t"/>
+          </v:shapetype>
+          <v:shape id="_x0000_i1028" type="#_x0000_t75" style="width:301.15pt;height:440.15pt" o:ole="">
+            <v:imagedata r:id="rId8" o:title=""/>
+          </v:shape>
+          <o:OLEObject Type="Embed" ProgID="Visio.Drawing.11" ShapeID="_x0000_i1028" DrawAspect="Content" ObjectID="_1494531271" r:id="rId9"/>
+        </w:object>
+      </w:r>
+    </w:p>
+    <w:p>
+      <w:pPr>
+        <w:pStyle w:val="afa"/>
+      </w:pPr>
+      <w:r>
+        <w:t xml:space="preserve">Рисунок 4.1 – Блок-схема алгоритма вызова подпрограммы для привязки значения свойству </w:t>
+      </w:r>
+      <w:r>
+        <w:rPr>
+          <w:lang w:val="en-US"/>
+        </w:rPr>
+        <w:t>API</w:t>
+      </w:r>
+      <w:r>
+        <w:t>-</w:t>
+      </w:r>
+      <w:r>
+        <w:t>класса</w:t>
+      </w:r>
+    </w:p>
+    <w:p>
+      <w:pPr>
+        <w:pStyle w:val="af5"/>
+        <w:rPr>
+          <w:lang w:val="ru-RU"/>
+        </w:rPr>
+      </w:pPr>
+      <w:r>
+        <w:rPr>
+          <w:lang w:val="ru-RU"/>
+        </w:rPr>
+        <w:t xml:space="preserve">Из блок-схемы видно, что на вход функции подается два параметра: пустой объект требуемого </w:t>
+      </w:r>
+      <w:r>
+        <w:t>API</w:t>
+      </w:r>
+      <w:r>
+        <w:rPr>
+          <w:lang w:val="ru-RU"/>
+        </w:rPr>
+        <w:t xml:space="preserve">-класса и коллекция значений его свойств. В цикле, условием выхода из которого является перебор всех элементов коллекции, осуществляется вызова подпрограммы привязки данных. Выходным параметром алгоритма является сформированный объект </w:t>
+      </w:r>
+      <w:r>
+        <w:t>API</w:t>
+      </w:r>
+      <w:r>
+        <w:rPr>
+          <w:lang w:val="ru-RU"/>
+        </w:rPr>
+        <w:t>-</w:t>
+      </w:r>
+      <w:r>
+        <w:rPr>
+          <w:lang w:val="ru-RU"/>
+        </w:rPr>
+        <w:t xml:space="preserve">класса, готовый к отправке методом </w:t>
+      </w:r>
+      <w:r>
+        <w:t>API</w:t>
+      </w:r>
+      <w:r>
+        <w:rPr>
+          <w:lang w:val="ru-RU"/>
+        </w:rPr>
+        <w:t xml:space="preserve">-интерфейса в Реформу.  </w:t>
+      </w:r>
+    </w:p>
+    <w:p>
+      <w:pPr>
+        <w:pStyle w:val="af5"/>
+        <w:rPr>
+          <w:lang w:val="ru-RU"/>
+        </w:rPr>
+      </w:pPr>
+      <w:r>
+        <w:rPr>
+          <w:lang w:val="ru-RU"/>
+        </w:rPr>
+        <w:t>Алгоритм п</w:t>
+      </w:r>
+      <w:r>
+        <w:rPr>
+          <w:lang w:val="ru-RU"/>
+        </w:rPr>
+        <w:t>одпрограмм</w:t>
+      </w:r>
+      <w:r>
+        <w:rPr>
+          <w:lang w:val="ru-RU"/>
+        </w:rPr>
+        <w:t>ы</w:t>
+      </w:r>
+      <w:r>
+        <w:rPr>
+          <w:lang w:val="ru-RU"/>
+        </w:rPr>
+        <w:t xml:space="preserve"> привязки значения</w:t>
+      </w:r>
+      <w:r>
+        <w:rPr>
+          <w:lang w:val="ru-RU"/>
+        </w:rPr>
+        <w:t>,</w:t>
+      </w:r>
+      <w:r>
+        <w:rPr>
+          <w:lang w:val="ru-RU"/>
+        </w:rPr>
+        <w:t xml:space="preserve"> показан на рисунке 4.2.</w:t>
+      </w:r>
+    </w:p>
+    <w:p>
+      <w:pPr>
+        <w:pStyle w:val="afa"/>
+      </w:pPr>
+      <w:r>
+        <w:object w:dxaOrig="13181" w:dyaOrig="14122">
+          <v:shape id="_x0000_i1029" type="#_x0000_t75" style="width:477.7pt;height:511.5pt" o:ole="">
+            <v:imagedata r:id="rId10" o:title=""/>
+          </v:shape>
+          <o:OLEObject Type="Embed" ProgID="Visio.Drawing.11" ShapeID="_x0000_i1029" DrawAspect="Content" ObjectID="_1494531272" r:id="rId11"/>
+        </w:object>
+      </w:r>
+      <w:r>
+        <w:t xml:space="preserve"> </w:t>
+      </w:r>
+    </w:p>
+    <w:p>
+      <w:pPr>
+        <w:pStyle w:val="afa"/>
+      </w:pPr>
+      <w:r>
+        <w:t>Рисунок 4.2 – Блок-схема алгоритма привязки значения</w:t>
+      </w:r>
+    </w:p>
+    <w:p>
+      <w:pPr>
+        <w:pStyle w:val="af5"/>
+        <w:rPr>
+          <w:lang w:val="ru-RU"/>
+        </w:rPr>
+      </w:pPr>
+      <w:r>
+        <w:rPr>
+          <w:lang w:val="ru-RU"/>
+        </w:rPr>
+        <w:t xml:space="preserve"> </w:t>
+      </w:r>
+      <w:r>
+        <w:rPr>
+          <w:lang w:val="ru-RU"/>
+        </w:rPr>
+        <w:t xml:space="preserve">Особенность алгоритма – это его реализация с помощью механизмов рефлексии ЯВУ </w:t>
+      </w:r>
+      <w:r>
+        <w:t>C</w:t>
+      </w:r>
+      <w:r>
+        <w:rPr>
+          <w:lang w:val="ru-RU"/>
+        </w:rPr>
+        <w:t>#.</w:t>
+      </w:r>
+      <w:r>
+        <w:rPr>
+          <w:lang w:val="ru-RU"/>
+        </w:rPr>
+        <w:t xml:space="preserve"> Рефлексия или отражение – это процесс, во время которого программа может отслеживать и производить модификацию собственной структуры. Возможности рефлексии были использованы для создания объекта класса</w:t>
+      </w:r>
+      <w:r>
+        <w:rPr>
+          <w:lang w:val="ru-RU"/>
+        </w:rPr>
+        <w:t xml:space="preserve"> на основе </w:t>
+      </w:r>
+      <w:r>
+        <w:t>SQL</w:t>
+      </w:r>
+      <w:r>
+        <w:rPr>
+          <w:lang w:val="ru-RU"/>
+        </w:rPr>
+        <w:t>-</w:t>
+      </w:r>
+      <w:r>
+        <w:rPr>
+          <w:lang w:val="ru-RU"/>
+        </w:rPr>
+        <w:t>выборки данных.</w:t>
+      </w:r>
+    </w:p>
+    <w:p>
+      <w:pPr>
+        <w:pStyle w:val="af5"/>
+        <w:ind w:firstLine="708"/>
+        <w:rPr>
+          <w:lang w:val="ru-RU"/>
+        </w:rPr>
+      </w:pPr>
+      <w:r>
+        <w:rPr>
+          <w:lang w:val="ru-RU"/>
+        </w:rPr>
+        <w:t xml:space="preserve">В самом начале выполнения алгоритма запускается цикл по всем свойствам </w:t>
+      </w:r>
+      <w:r>
+        <w:rPr>
+          <w:lang w:val="ru-RU"/>
+        </w:rPr>
+        <w:lastRenderedPageBreak/>
+        <w:t xml:space="preserve">класса. При условии, что название параметра или </w:t>
+      </w:r>
+      <w:r>
+        <w:rPr>
+          <w:lang w:val="ru-RU"/>
+        </w:rPr>
+        <w:t>первого</w:t>
+      </w:r>
+      <w:r>
+        <w:rPr>
+          <w:lang w:val="ru-RU"/>
+        </w:rPr>
+        <w:t xml:space="preserve"> из вложенных уровней совпадает с наименованием поля класса, производится разветвление алгоритма. </w:t>
+      </w:r>
+      <w:r>
+        <w:rPr>
+          <w:lang w:val="ru-RU"/>
+        </w:rPr>
+        <w:t xml:space="preserve">Если тип свойства – встроенный (один из базовых типов ЯВУ </w:t>
+      </w:r>
+      <w:r>
+        <w:t>C</w:t>
+      </w:r>
+      <w:r>
+        <w:rPr>
+          <w:lang w:val="ru-RU"/>
+        </w:rPr>
+        <w:t>#</w:t>
+      </w:r>
+      <w:r>
+        <w:rPr>
+          <w:lang w:val="ru-RU"/>
+        </w:rPr>
+        <w:t>)</w:t>
+      </w:r>
+      <w:r>
+        <w:rPr>
+          <w:lang w:val="ru-RU"/>
+        </w:rPr>
+        <w:t xml:space="preserve">, то производится установка значения и выход из алгоритма. </w:t>
+      </w:r>
+      <w:r>
+        <w:rPr>
+          <w:lang w:val="ru-RU"/>
+        </w:rPr>
+        <w:t>Если типом свойства является коллекция или массив, то идентификатор уровня вложенности увеличивается на единицу.</w:t>
+      </w:r>
+      <w:r>
+        <w:rPr>
+          <w:lang w:val="ru-RU"/>
+        </w:rPr>
+        <w:t xml:space="preserve"> Затем происходит инициализация свойств</w:t>
+      </w:r>
+      <w:proofErr w:type="gramStart"/>
+      <w:r>
+        <w:rPr>
+          <w:lang w:val="ru-RU"/>
+        </w:rPr>
+        <w:t>а-</w:t>
+      </w:r>
+      <w:proofErr w:type="gramEnd"/>
+      <w:r>
+        <w:rPr>
+          <w:lang w:val="ru-RU"/>
+        </w:rPr>
+        <w:t xml:space="preserve"> коллекции или объекта, и далее алгоритм продолжает свою работу рекурсивно до тех пор пока значение не будет установлено на свое место в структуре </w:t>
+      </w:r>
+      <w:r>
+        <w:rPr>
+          <w:lang w:val="ru-RU"/>
+        </w:rPr>
+        <w:t xml:space="preserve">свойств </w:t>
+      </w:r>
+      <w:r>
+        <w:rPr>
+          <w:lang w:val="ru-RU"/>
+        </w:rPr>
+        <w:t xml:space="preserve">класса.  </w:t>
+      </w:r>
+    </w:p>
+    <w:p>
+      <w:pPr>
+        <w:pStyle w:val="20"/>
+      </w:pPr>
+      <w:r>
+        <w:t>Алгоритм обеспечения процесса интеграции</w:t>
+      </w:r>
+    </w:p>
+    <w:p>
+      <w:pPr>
+        <w:pStyle w:val="af5"/>
+        <w:rPr>
+          <w:lang w:val="ru-RU"/>
+        </w:rPr>
+      </w:pPr>
+      <w:r>
+        <w:rPr>
+          <w:lang w:val="ru-RU"/>
+        </w:rPr>
+        <w:t xml:space="preserve">Алгоритм обеспечения процесса </w:t>
+      </w:r>
+      <w:r>
+        <w:rPr>
+          <w:lang w:val="ru-RU"/>
+        </w:rPr>
+        <w:t>обмена данными</w:t>
+      </w:r>
+      <w:r>
+        <w:rPr>
+          <w:lang w:val="ru-RU"/>
+        </w:rPr>
+        <w:t xml:space="preserve"> является ключевым для разработанной подсистемы интеграции. Просматривая записи, обозначающие запросы пользователей, алгоритм вызывает необходимые </w:t>
+      </w:r>
+      <w:r>
+        <w:t>API</w:t>
+      </w:r>
+      <w:r>
+        <w:rPr>
+          <w:lang w:val="ru-RU"/>
+        </w:rPr>
+        <w:t>-</w:t>
+      </w:r>
+      <w:r>
+        <w:rPr>
+          <w:lang w:val="ru-RU"/>
+        </w:rPr>
+        <w:t xml:space="preserve">методы для отправки данных Реформе. </w:t>
+      </w:r>
+    </w:p>
+    <w:p>
+      <w:pPr>
+        <w:pStyle w:val="af5"/>
+        <w:rPr>
+          <w:lang w:val="ru-RU"/>
+        </w:rPr>
+      </w:pPr>
+      <w:r>
+        <w:rPr>
+          <w:lang w:val="ru-RU"/>
+        </w:rPr>
+        <w:t xml:space="preserve">Входные данные для алгоритма </w:t>
+      </w:r>
+      <w:r>
+        <w:rPr>
+          <w:lang w:val="ru-RU"/>
+        </w:rPr>
+        <w:t>представляются</w:t>
+      </w:r>
+      <w:r>
+        <w:rPr>
+          <w:lang w:val="ru-RU"/>
+        </w:rPr>
+        <w:t xml:space="preserve"> коллекцией интеграционных запросов, поданных управляющими компаниями. На основании этой коллекции </w:t>
+      </w:r>
+      <w:r>
+        <w:rPr>
+          <w:lang w:val="ru-RU"/>
+        </w:rPr>
+        <w:t>программа</w:t>
+      </w:r>
+      <w:r>
+        <w:rPr>
+          <w:lang w:val="ru-RU"/>
+        </w:rPr>
+        <w:t xml:space="preserve"> составляет список организаций, участвующих в информационном обмене. Следующий шаг алгоритм</w:t>
+      </w:r>
+      <w:r>
+        <w:rPr>
+          <w:lang w:val="ru-RU"/>
+        </w:rPr>
+        <w:t>а обеспечивает загрузку</w:t>
+      </w:r>
+      <w:r>
+        <w:rPr>
+          <w:lang w:val="ru-RU"/>
+        </w:rPr>
+        <w:t xml:space="preserve"> </w:t>
+      </w:r>
+      <w:r>
+        <w:rPr>
+          <w:lang w:val="ru-RU"/>
+        </w:rPr>
+        <w:t>или</w:t>
+      </w:r>
+      <w:r>
+        <w:rPr>
+          <w:lang w:val="ru-RU"/>
+        </w:rPr>
+        <w:t xml:space="preserve"> обновление справочн</w:t>
+      </w:r>
+      <w:r>
+        <w:rPr>
+          <w:lang w:val="ru-RU"/>
+        </w:rPr>
+        <w:t>иков в базе данных</w:t>
+      </w:r>
+      <w:r>
+        <w:rPr>
+          <w:lang w:val="ru-RU"/>
+        </w:rPr>
+        <w:t xml:space="preserve"> </w:t>
+      </w:r>
+      <w:r>
+        <w:rPr>
+          <w:lang w:val="ru-RU"/>
+        </w:rPr>
+        <w:t>«АИС: Объектовый учет»</w:t>
+      </w:r>
+      <w:r>
+        <w:rPr>
+          <w:lang w:val="ru-RU"/>
+        </w:rPr>
+        <w:t xml:space="preserve">. </w:t>
+      </w:r>
+      <w:r>
+        <w:rPr>
+          <w:lang w:val="ru-RU"/>
+        </w:rPr>
+        <w:t>Затем</w:t>
+      </w:r>
+      <w:r>
+        <w:rPr>
+          <w:lang w:val="ru-RU"/>
+        </w:rPr>
+        <w:t xml:space="preserve"> происходит исполнение цикла по организациям, в теле которого выбираются запросы компании, </w:t>
+      </w:r>
+      <w:r>
+        <w:rPr>
+          <w:lang w:val="ru-RU"/>
+        </w:rPr>
+        <w:t>выполняется проверка</w:t>
+      </w:r>
+      <w:r>
+        <w:rPr>
+          <w:lang w:val="ru-RU"/>
+        </w:rPr>
+        <w:t xml:space="preserve"> подача заявки </w:t>
+      </w:r>
+      <w:r>
+        <w:rPr>
+          <w:lang w:val="ru-RU"/>
+        </w:rPr>
+        <w:t xml:space="preserve">организацией </w:t>
+      </w:r>
+      <w:r>
+        <w:rPr>
+          <w:lang w:val="ru-RU"/>
+        </w:rPr>
+        <w:t xml:space="preserve">на раскрытие данных. Если заявка не была подана, то </w:t>
+      </w:r>
+      <w:r>
+        <w:rPr>
+          <w:lang w:val="ru-RU"/>
+        </w:rPr>
+        <w:t>алгоритм обеспечивает</w:t>
+      </w:r>
+      <w:r>
+        <w:rPr>
+          <w:lang w:val="ru-RU"/>
+        </w:rPr>
+        <w:t xml:space="preserve"> регистраци</w:t>
+      </w:r>
+      <w:r>
+        <w:rPr>
+          <w:lang w:val="ru-RU"/>
+        </w:rPr>
+        <w:t>ю</w:t>
+      </w:r>
+      <w:r>
+        <w:rPr>
+          <w:lang w:val="ru-RU"/>
+        </w:rPr>
+        <w:t xml:space="preserve"> организации на федеральном портале, а затем </w:t>
+      </w:r>
+      <w:r>
+        <w:rPr>
+          <w:lang w:val="ru-RU"/>
+        </w:rPr>
+        <w:t xml:space="preserve">производит </w:t>
+      </w:r>
+      <w:r>
+        <w:rPr>
+          <w:lang w:val="ru-RU"/>
+        </w:rPr>
+        <w:t>выгрузк</w:t>
+      </w:r>
+      <w:r>
+        <w:rPr>
+          <w:lang w:val="ru-RU"/>
+        </w:rPr>
+        <w:t>у</w:t>
+      </w:r>
+      <w:r>
+        <w:rPr>
+          <w:lang w:val="ru-RU"/>
+        </w:rPr>
+        <w:t xml:space="preserve"> ее данных в случае одобрения заявки администратором Реформы. Для случая, когда организация уже зарегистрирована, выполняется процедура поставки данных.</w:t>
+      </w:r>
+      <w:r>
+        <w:rPr>
+          <w:lang w:val="ru-RU"/>
+        </w:rPr>
+        <w:t xml:space="preserve"> Алгоритм завершает свою работу после обработки запросов всех организаций. </w:t>
+      </w:r>
+    </w:p>
+    <w:p>
+      <w:pPr>
+        <w:pStyle w:val="af5"/>
+        <w:rPr>
+          <w:lang w:val="ru-RU"/>
+        </w:rPr>
+      </w:pPr>
+      <w:r>
+        <w:rPr>
+          <w:lang w:val="ru-RU"/>
+        </w:rPr>
+        <w:t xml:space="preserve">На рисунке 4.3 представлена блок-схема рассматриваемого в </w:t>
+      </w:r>
+      <w:r>
+        <w:rPr>
+          <w:lang w:val="ru-RU"/>
+        </w:rPr>
+        <w:t xml:space="preserve">рамках </w:t>
+      </w:r>
+      <w:r>
+        <w:rPr>
+          <w:lang w:val="ru-RU"/>
+        </w:rPr>
+        <w:t>раздела</w:t>
+      </w:r>
+      <w:r>
+        <w:rPr>
+          <w:lang w:val="ru-RU"/>
+        </w:rPr>
+        <w:t xml:space="preserve"> алгоритма.</w:t>
+      </w:r>
+    </w:p>
+    <w:p>
+      <w:pPr>
+        <w:pStyle w:val="afa"/>
+      </w:pPr>
+      <w:r>
+        <w:object w:dxaOrig="8103" w:dyaOrig="14996">
+          <v:shape id="_x0000_i1030" type="#_x0000_t75" style="width:338.1pt;height:626.1pt" o:ole="">
+            <v:imagedata r:id="rId12" o:title=""/>
+          </v:shape>
+          <o:OLEObject Type="Embed" ProgID="Visio.Drawing.11" ShapeID="_x0000_i1030" DrawAspect="Content" ObjectID="_1494531273" r:id="rId13"/>
+        </w:object>
+      </w:r>
+    </w:p>
+    <w:p>
+      <w:pPr>
+        <w:pStyle w:val="afa"/>
+      </w:pPr>
+      <w:r>
+        <w:t xml:space="preserve"> </w:t>
+      </w:r>
+      <w:r>
+        <w:t xml:space="preserve"> </w:t>
+      </w:r>
+      <w:r>
+        <w:t xml:space="preserve">   </w:t>
+      </w:r>
+      <w:r>
+        <w:t xml:space="preserve"> </w:t>
+      </w:r>
+      <w:r>
+        <w:t>Рисунок 4.3 – Блок-схема алгоритма обеспечения процесса интеграции</w:t>
+      </w:r>
+    </w:p>
+    <w:p>
+      <w:pPr>
+        <w:pStyle w:val="afa"/>
+      </w:pPr>
+    </w:p>
+    <w:p>
+      <w:pPr>
+        <w:pStyle w:val="20"/>
+      </w:pPr>
+      <w:r>
+        <w:lastRenderedPageBreak/>
+        <w:t xml:space="preserve">Алгоритмы обработки </w:t>
+      </w:r>
+      <w:r>
+        <w:rPr>
+          <w:lang w:val="en-US"/>
+        </w:rPr>
+        <w:t>xml</w:t>
+      </w:r>
+      <w:r>
+        <w:t>-</w:t>
+      </w:r>
+      <w:r>
+        <w:t>сообщений</w:t>
+      </w:r>
+    </w:p>
+    <w:p>
+      <w:pPr>
+        <w:pStyle w:val="af5"/>
+        <w:rPr>
+          <w:lang w:val="ru-RU"/>
+        </w:rPr>
+      </w:pPr>
+      <w:r>
+        <w:rPr>
+          <w:lang w:val="ru-RU"/>
+        </w:rPr>
+        <w:t xml:space="preserve">Подсистема интеграции осуществляет обмен данными </w:t>
+      </w:r>
+      <w:r>
+        <w:rPr>
+          <w:lang w:val="ru-RU"/>
+        </w:rPr>
+        <w:t>при помощи</w:t>
+      </w:r>
+      <w:r>
+        <w:rPr>
+          <w:lang w:val="ru-RU"/>
+        </w:rPr>
+        <w:t xml:space="preserve"> </w:t>
+      </w:r>
+      <w:r>
+        <w:rPr>
+          <w:lang w:val="ru-RU"/>
+        </w:rPr>
+        <w:t xml:space="preserve">сетевого </w:t>
+      </w:r>
+      <w:r>
+        <w:rPr>
+          <w:lang w:val="ru-RU"/>
+        </w:rPr>
+        <w:t xml:space="preserve">протокола </w:t>
+      </w:r>
+      <w:r>
+        <w:t>SOAP</w:t>
+      </w:r>
+      <w:r>
+        <w:rPr>
+          <w:lang w:val="ru-RU"/>
+        </w:rPr>
+        <w:t>.</w:t>
+      </w:r>
+      <w:r>
+        <w:rPr>
+          <w:lang w:val="ru-RU"/>
+        </w:rPr>
+        <w:t xml:space="preserve"> Принцип его действия основан на отправке и приеме </w:t>
+      </w:r>
+      <w:r>
+        <w:t>xml</w:t>
+      </w:r>
+      <w:r>
+        <w:rPr>
+          <w:lang w:val="ru-RU"/>
+        </w:rPr>
+        <w:t>-</w:t>
+      </w:r>
+      <w:r>
+        <w:rPr>
+          <w:lang w:val="ru-RU"/>
+        </w:rPr>
+        <w:t xml:space="preserve">сообщений. В процессе реализации программы с помощью алгоритмов их обработки были решены задачи по записи истории вызова интеграционных запросов, а также исправлена недоработка </w:t>
+      </w:r>
+      <w:r>
+        <w:t>API</w:t>
+      </w:r>
+      <w:r>
+        <w:rPr>
+          <w:lang w:val="ru-RU"/>
+        </w:rPr>
+        <w:t xml:space="preserve">-интерфейса Реформы.  </w:t>
+      </w:r>
+    </w:p>
+    <w:p>
+      <w:pPr>
+        <w:pStyle w:val="3"/>
+      </w:pPr>
+      <w:r>
+        <w:t xml:space="preserve">Отправка </w:t>
+      </w:r>
+      <w:r>
+        <w:rPr>
+          <w:lang w:val="en-US"/>
+        </w:rPr>
+        <w:t>xml</w:t>
+      </w:r>
+      <w:r>
+        <w:t>-</w:t>
+      </w:r>
+      <w:r>
+        <w:t>сообщения</w:t>
+      </w:r>
+    </w:p>
+    <w:p>
+      <w:pPr>
+        <w:pStyle w:val="af5"/>
+        <w:ind w:firstLine="708"/>
+        <w:rPr>
+          <w:lang w:val="ru-RU"/>
+        </w:rPr>
+      </w:pPr>
+      <w:r>
+        <w:rPr>
+          <w:lang w:val="ru-RU"/>
+        </w:rPr>
+        <w:t>В процессе разработки подсистемы интеграции была обнаружена</w:t>
+      </w:r>
+      <w:r>
+        <w:rPr>
+          <w:lang w:val="ru-RU"/>
+        </w:rPr>
+        <w:t xml:space="preserve"> недоработка </w:t>
+      </w:r>
+      <w:r>
+        <w:t>API</w:t>
+      </w:r>
+      <w:r>
+        <w:rPr>
+          <w:lang w:val="ru-RU"/>
+        </w:rPr>
+        <w:t>-</w:t>
+      </w:r>
+      <w:r>
+        <w:rPr>
+          <w:lang w:val="ru-RU"/>
+        </w:rPr>
+        <w:t xml:space="preserve">интерфейса. Она заключалась в том, что при формировании </w:t>
+      </w:r>
+      <w:r>
+        <w:t>xml</w:t>
+      </w:r>
+      <w:r>
+        <w:rPr>
+          <w:lang w:val="ru-RU"/>
+        </w:rPr>
+        <w:t>-</w:t>
+      </w:r>
+      <w:r>
+        <w:rPr>
+          <w:lang w:val="ru-RU"/>
+        </w:rPr>
+        <w:t xml:space="preserve">сообщения не учитывалась его подпись ключом сессии подключения. В результате этого любой интеграционный запрос к Реформе возвращался с ошибкой. Для устранения этого недостатка был разработан алгоритм перехвата  </w:t>
+      </w:r>
+      <w:r>
+        <w:t>xml</w:t>
+      </w:r>
+      <w:r>
+        <w:rPr>
+          <w:lang w:val="ru-RU"/>
+        </w:rPr>
+        <w:t>-</w:t>
+      </w:r>
+      <w:r>
+        <w:rPr>
+          <w:lang w:val="ru-RU"/>
+        </w:rPr>
+        <w:t xml:space="preserve">сообщений. Алгоритм срабатывает в момент, когда </w:t>
+      </w:r>
+      <w:r>
+        <w:t>API</w:t>
+      </w:r>
+      <w:r>
+        <w:rPr>
+          <w:lang w:val="ru-RU"/>
+        </w:rPr>
+        <w:t xml:space="preserve">-метод завершает формирование </w:t>
+      </w:r>
+      <w:r>
+        <w:t>xml</w:t>
+      </w:r>
+      <w:r>
+        <w:rPr>
+          <w:lang w:val="ru-RU"/>
+        </w:rPr>
+        <w:t>-</w:t>
+      </w:r>
+      <w:r>
+        <w:rPr>
+          <w:lang w:val="ru-RU"/>
+        </w:rPr>
+        <w:t xml:space="preserve">сообщения с данными. В качестве входных данных подпрограмма принимает текст сообщения, затем устанавливает ключ сессии в его заголовок и осуществляет </w:t>
+      </w:r>
+      <w:r>
+        <w:rPr>
+          <w:lang w:val="ru-RU"/>
+        </w:rPr>
+        <w:t xml:space="preserve">его </w:t>
+      </w:r>
+      <w:r>
+        <w:rPr>
+          <w:lang w:val="ru-RU"/>
+        </w:rPr>
+        <w:t xml:space="preserve">отправку на сервис портала «Реформа ЖКХ».    </w:t>
+      </w:r>
+    </w:p>
+    <w:p>
+      <w:pPr>
+        <w:pStyle w:val="3"/>
+      </w:pPr>
+      <w:r>
+        <w:t>Сохранение истории</w:t>
+      </w:r>
+      <w:r>
+        <w:t xml:space="preserve"> </w:t>
+      </w:r>
+      <w:r>
+        <w:t>интеграции</w:t>
+      </w:r>
+    </w:p>
+    <w:p>
+      <w:pPr>
+        <w:pStyle w:val="af5"/>
+        <w:rPr>
+          <w:lang w:val="ru-RU"/>
+        </w:rPr>
+      </w:pPr>
+      <w:r>
+        <w:rPr>
+          <w:lang w:val="ru-RU"/>
+        </w:rPr>
+        <w:t>Требования на разработку подсистемы интег</w:t>
+      </w:r>
+      <w:r>
+        <w:rPr>
+          <w:lang w:val="ru-RU"/>
+        </w:rPr>
+        <w:t xml:space="preserve">рации учитывают сохранение </w:t>
+      </w:r>
+      <w:r>
+        <w:rPr>
+          <w:lang w:val="ru-RU"/>
+        </w:rPr>
+        <w:t>отправляемых и ответных сообщений</w:t>
+      </w:r>
+      <w:r>
+        <w:rPr>
+          <w:lang w:val="ru-RU"/>
+        </w:rPr>
+        <w:t xml:space="preserve"> по каждому из запросов</w:t>
+      </w:r>
+      <w:r>
+        <w:rPr>
+          <w:lang w:val="ru-RU"/>
+        </w:rPr>
+        <w:t>. Это делается для создания возможности формирова</w:t>
+      </w:r>
+      <w:r>
+        <w:rPr>
+          <w:lang w:val="ru-RU"/>
+        </w:rPr>
+        <w:t>ния</w:t>
+      </w:r>
+      <w:r>
+        <w:rPr>
+          <w:lang w:val="ru-RU"/>
+        </w:rPr>
+        <w:t xml:space="preserve"> отчет</w:t>
+      </w:r>
+      <w:r>
+        <w:rPr>
+          <w:lang w:val="ru-RU"/>
+        </w:rPr>
+        <w:t>ов</w:t>
+      </w:r>
+      <w:r>
+        <w:rPr>
+          <w:lang w:val="ru-RU"/>
+        </w:rPr>
+        <w:t xml:space="preserve"> по процессу интеграции для управляющих компаний.</w:t>
+      </w:r>
+      <w:r>
+        <w:rPr>
+          <w:lang w:val="ru-RU"/>
+        </w:rPr>
+        <w:t xml:space="preserve"> Алгоритм </w:t>
+      </w:r>
+      <w:r>
+        <w:rPr>
+          <w:lang w:val="ru-RU"/>
+        </w:rPr>
+        <w:t xml:space="preserve">основывается на перехвате сообщений в момент их отправки и принятия. Затем вызывается функция обратного вызова (англ. </w:t>
+      </w:r>
+      <w:r>
+        <w:t>callback</w:t>
+      </w:r>
+      <w:r>
+        <w:rPr>
+          <w:lang w:val="ru-RU"/>
+        </w:rPr>
+        <w:t xml:space="preserve"> </w:t>
+      </w:r>
+      <w:r>
+        <w:t>function</w:t>
+      </w:r>
+      <w:r>
+        <w:rPr>
+          <w:lang w:val="ru-RU"/>
+        </w:rPr>
+        <w:t xml:space="preserve">), которая обеспечивает сохранение отправленного и ответного сообщений. Входными данными </w:t>
+      </w:r>
+      <w:r>
+        <w:rPr>
+          <w:lang w:val="ru-RU"/>
+        </w:rPr>
+        <w:t>для</w:t>
+      </w:r>
+      <w:r>
+        <w:rPr>
+          <w:lang w:val="ru-RU"/>
+        </w:rPr>
+        <w:t xml:space="preserve"> </w:t>
+      </w:r>
+      <w:r>
+        <w:t>callback</w:t>
+      </w:r>
+      <w:r>
+        <w:rPr>
+          <w:lang w:val="ru-RU"/>
+        </w:rPr>
+        <w:t>-</w:t>
+      </w:r>
+      <w:r>
+        <w:rPr>
+          <w:lang w:val="ru-RU"/>
+        </w:rPr>
+        <w:t xml:space="preserve">функции являются </w:t>
+      </w:r>
+      <w:r>
+        <w:t>ID</w:t>
+      </w:r>
+      <w:r>
+        <w:rPr>
+          <w:lang w:val="ru-RU"/>
+        </w:rPr>
+        <w:t xml:space="preserve"> </w:t>
+      </w:r>
+      <w:r>
+        <w:rPr>
+          <w:lang w:val="ru-RU"/>
+        </w:rPr>
+        <w:t xml:space="preserve">запроса на интеграцию данных, тексты отправленного и  ответного сообщений. На рисунке 4.4 приведена блок-схема алгоритма сохранения </w:t>
+      </w:r>
+      <w:r>
+        <w:rPr>
+          <w:lang w:val="ru-RU"/>
+        </w:rPr>
+        <w:t>истории</w:t>
+      </w:r>
+      <w:r>
+        <w:rPr>
+          <w:lang w:val="ru-RU"/>
+        </w:rPr>
+        <w:t>.</w:t>
+      </w:r>
+    </w:p>
+    <w:p>
+      <w:pPr>
+        <w:pStyle w:val="afa"/>
+      </w:pPr>
+      <w:r>
+        <w:object w:dxaOrig="4422" w:dyaOrig="9070">
+          <v:shape id="_x0000_i1031" type="#_x0000_t75" style="width:212.85pt;height:437pt" o:ole="">
+            <v:imagedata r:id="rId14" o:title=""/>
+          </v:shape>
+          <o:OLEObject Type="Embed" ProgID="Visio.Drawing.11" ShapeID="_x0000_i1031" DrawAspect="Content" ObjectID="_1494531274" r:id="rId15"/>
+        </w:object>
+      </w:r>
+    </w:p>
+    <w:p>
+      <w:pPr>
+        <w:pStyle w:val="afa"/>
+      </w:pPr>
+      <w:r>
+        <w:t xml:space="preserve">Рисунок 4.4 – </w:t>
+      </w:r>
+      <w:r>
+        <w:t>Блок-схема алгоритма сохранения истории для интеграционного запроса</w:t>
+      </w:r>
+      <w:r>
+        <w:t xml:space="preserve"> </w:t>
+      </w:r>
+      <w:r>
+        <w:t xml:space="preserve"> </w:t>
+      </w:r>
+    </w:p>
+    <w:p>
+      <w:pPr>
+        <w:pStyle w:val="20"/>
+      </w:pPr>
+      <w:r>
+        <w:t>Алгоритм формирования запросов</w:t>
+      </w:r>
+    </w:p>
+    <w:p>
+      <w:pPr>
+        <w:pStyle w:val="af5"/>
+        <w:rPr>
+          <w:lang w:val="ru-RU"/>
+        </w:rPr>
+      </w:pPr>
+      <w:r>
+        <w:rPr>
+          <w:lang w:val="ru-RU"/>
+        </w:rPr>
+        <w:t xml:space="preserve">Алгоритм формирования запросов </w:t>
+      </w:r>
+      <w:r>
+        <w:rPr>
+          <w:lang w:val="ru-RU"/>
+        </w:rPr>
+        <w:t xml:space="preserve">отслеживает действия пользователя в системе «АИС: Объектовый учет» и </w:t>
+      </w:r>
+      <w:r>
+        <w:rPr>
+          <w:lang w:val="ru-RU"/>
+        </w:rPr>
+        <w:t>создает</w:t>
+      </w:r>
+      <w:r>
+        <w:rPr>
+          <w:lang w:val="ru-RU"/>
+        </w:rPr>
+        <w:t xml:space="preserve"> соответствующи</w:t>
+      </w:r>
+      <w:r>
+        <w:rPr>
+          <w:lang w:val="ru-RU"/>
+        </w:rPr>
+        <w:t>е интеграционные</w:t>
+      </w:r>
+      <w:r>
+        <w:rPr>
+          <w:lang w:val="ru-RU"/>
+        </w:rPr>
+        <w:t xml:space="preserve"> запрос</w:t>
+      </w:r>
+      <w:r>
+        <w:rPr>
+          <w:lang w:val="ru-RU"/>
+        </w:rPr>
+        <w:t>ы</w:t>
+      </w:r>
+      <w:r>
+        <w:rPr>
+          <w:lang w:val="ru-RU"/>
+        </w:rPr>
+        <w:t>.</w:t>
+      </w:r>
+      <w:r>
+        <w:rPr>
+          <w:lang w:val="ru-RU"/>
+        </w:rPr>
+        <w:t xml:space="preserve"> Действия пользователя</w:t>
+      </w:r>
+      <w:r>
+        <w:rPr>
+          <w:lang w:val="ru-RU"/>
+        </w:rPr>
+        <w:t xml:space="preserve"> управляющей организации</w:t>
+      </w:r>
+      <w:r>
+        <w:rPr>
+          <w:lang w:val="ru-RU"/>
+        </w:rPr>
+        <w:t xml:space="preserve"> могут быть </w:t>
+      </w:r>
+      <w:r>
+        <w:rPr>
+          <w:lang w:val="ru-RU"/>
+        </w:rPr>
+        <w:t>двух</w:t>
+      </w:r>
+      <w:r>
+        <w:rPr>
+          <w:lang w:val="ru-RU"/>
+        </w:rPr>
+        <w:t xml:space="preserve"> </w:t>
+      </w:r>
+      <w:r>
+        <w:rPr>
+          <w:lang w:val="ru-RU"/>
+        </w:rPr>
+        <w:t>различных типов: изменение или добавление новых данных. Информация об этих событиях сохраняется в специальную таблицу</w:t>
+      </w:r>
+      <w:r>
+        <w:rPr>
+          <w:lang w:val="ru-RU"/>
+        </w:rPr>
+        <w:t xml:space="preserve"> </w:t>
+      </w:r>
+      <w:r>
+        <w:t>audit</w:t>
+      </w:r>
+      <w:r>
+        <w:rPr>
+          <w:lang w:val="ru-RU"/>
+        </w:rPr>
+        <w:t>.</w:t>
+      </w:r>
+      <w:r>
+        <w:t>Logs</w:t>
+      </w:r>
+      <w:r>
+        <w:rPr>
+          <w:lang w:val="ru-RU"/>
+        </w:rPr>
+        <w:t xml:space="preserve">. Входными данными для алгоритма являются </w:t>
+      </w:r>
+      <w:r>
+        <w:t>ID</w:t>
+      </w:r>
+      <w:r>
+        <w:rPr>
+          <w:lang w:val="ru-RU"/>
+        </w:rPr>
+        <w:t xml:space="preserve"> </w:t>
+      </w:r>
+      <w:r>
+        <w:rPr>
+          <w:lang w:val="ru-RU"/>
+        </w:rPr>
+        <w:t xml:space="preserve">управляющей организации и дата, после которой </w:t>
+      </w:r>
+      <w:r>
+        <w:rPr>
+          <w:lang w:val="ru-RU"/>
+        </w:rPr>
+        <w:lastRenderedPageBreak/>
+        <w:t>необходимо учитывать внесенные пользователем изменения.</w:t>
+      </w:r>
+    </w:p>
+    <w:p>
+      <w:pPr>
+        <w:pStyle w:val="af5"/>
+        <w:rPr>
+          <w:lang w:val="ru-RU"/>
+        </w:rPr>
+      </w:pPr>
+      <w:r>
+        <w:rPr>
+          <w:lang w:val="ru-RU"/>
+        </w:rPr>
+        <w:t xml:space="preserve">Результатом выполнения алгоритма является создание новых </w:t>
+      </w:r>
+      <w:r>
+        <w:rPr>
+          <w:lang w:val="ru-RU"/>
+        </w:rPr>
+        <w:t xml:space="preserve">записей в таблице </w:t>
+      </w:r>
+      <w:r>
+        <w:t>ext</w:t>
+      </w:r>
+      <w:r>
+        <w:rPr>
+          <w:lang w:val="ru-RU"/>
+        </w:rPr>
+        <w:t>.</w:t>
+      </w:r>
+      <w:proofErr w:type="spellStart"/>
+      <w:r>
+        <w:t>ReformaActionQueue</w:t>
+      </w:r>
+      <w:proofErr w:type="spellEnd"/>
+      <w:r>
+        <w:rPr>
+          <w:lang w:val="ru-RU"/>
+        </w:rPr>
+        <w:t>.</w:t>
+      </w:r>
+      <w:r>
+        <w:rPr>
+          <w:lang w:val="ru-RU"/>
+        </w:rPr>
+        <w:t xml:space="preserve">  </w:t>
+      </w:r>
+      <w:r>
+        <w:rPr>
+          <w:lang w:val="ru-RU"/>
+        </w:rPr>
+        <w:t xml:space="preserve"> </w:t>
+      </w:r>
+      <w:r>
+        <w:rPr>
+          <w:lang w:val="ru-RU"/>
+        </w:rPr>
+        <w:t xml:space="preserve"> </w:t>
+      </w:r>
+    </w:p>
+    <w:p>
+      <w:pPr>
+        <w:pStyle w:val="3"/>
+      </w:pPr>
+      <w:r>
+        <w:t xml:space="preserve">«Быстрый» поиск </w:t>
+      </w:r>
+      <w:r>
+        <w:t xml:space="preserve">первой </w:t>
+      </w:r>
+      <w:r>
+        <w:t>запис</w:t>
+      </w:r>
+      <w:r>
+        <w:t>и</w:t>
+      </w:r>
+      <w:r>
+        <w:t xml:space="preserve"> в таблице</w:t>
+      </w:r>
+      <w:r>
+        <w:t xml:space="preserve"> о действиях пользователя</w:t>
+      </w:r>
+    </w:p>
+    <w:p>
+      <w:pPr>
+        <w:pStyle w:val="af5"/>
+        <w:rPr>
+          <w:lang w:val="ru-RU"/>
+        </w:rPr>
+      </w:pPr>
+      <w:r>
+        <w:rPr>
+          <w:lang w:val="ru-RU"/>
+        </w:rPr>
+        <w:t>Быстрота алгоритма формирования запросов зависит от того, сколько записей таблицы о действиях пользователя ему необходимо обработать.</w:t>
+      </w:r>
+      <w:r>
+        <w:rPr>
+          <w:lang w:val="ru-RU"/>
+        </w:rPr>
+        <w:t xml:space="preserve"> Алгоритм «быстрого» поиска </w:t>
+      </w:r>
+      <w:r>
+        <w:t>ID</w:t>
+      </w:r>
+      <w:r>
+        <w:rPr>
+          <w:lang w:val="ru-RU"/>
+        </w:rPr>
+        <w:t xml:space="preserve"> </w:t>
+      </w:r>
+      <w:r>
+        <w:rPr>
+          <w:lang w:val="ru-RU"/>
+        </w:rPr>
+        <w:t>первой записи, удовлетворяющей условию: «дата события больше или равна установленной дате», позволяет практически мгновенно находить результат при обработке большого числа записей.</w:t>
+      </w:r>
+    </w:p>
+    <w:p>
+      <w:pPr>
+        <w:pStyle w:val="af5"/>
+      </w:pPr>
+      <w:r>
+        <w:rPr>
+          <w:lang w:val="ru-RU"/>
+        </w:rPr>
+        <w:t>В</w:t>
+      </w:r>
+      <w:r>
+        <w:rPr>
+          <w:lang w:val="ru-RU"/>
+        </w:rPr>
+        <w:t xml:space="preserve"> </w:t>
+      </w:r>
+      <w:r>
+        <w:rPr>
+          <w:lang w:val="ru-RU"/>
+        </w:rPr>
+        <w:t>листинге</w:t>
+      </w:r>
+      <w:r>
+        <w:rPr>
+          <w:lang w:val="ru-RU"/>
+        </w:rPr>
+        <w:t xml:space="preserve"> 4.</w:t>
+      </w:r>
+      <w:r>
+        <w:rPr>
+          <w:lang w:val="ru-RU"/>
+        </w:rPr>
+        <w:t>1 представлена</w:t>
+      </w:r>
+      <w:r>
+        <w:rPr>
+          <w:lang w:val="ru-RU"/>
+        </w:rPr>
+        <w:t xml:space="preserve"> </w:t>
+      </w:r>
+      <w:r>
+        <w:rPr>
+          <w:lang w:val="ru-RU"/>
+        </w:rPr>
+        <w:t xml:space="preserve">реализация алгоритма с помощью языка доступа к данным </w:t>
+      </w:r>
+      <w:r>
+        <w:t>Transact</w:t>
+      </w:r>
+      <w:r>
+        <w:rPr>
+          <w:lang w:val="ru-RU"/>
+        </w:rPr>
+        <w:t>-</w:t>
+      </w:r>
+      <w:r>
+        <w:t>SQL</w:t>
+      </w:r>
+      <w:r>
+        <w:rPr>
+          <w:lang w:val="ru-RU"/>
+        </w:rPr>
+        <w:t>.</w:t>
+      </w:r>
+    </w:p>
+    <w:p>
+      <w:pPr>
+        <w:pStyle w:val="af7"/>
+      </w:pPr>
+      <w:r>
+        <w:t>Листинг 4.1 – Реализация алгоритма «быстрого» поиска</w:t>
+      </w:r>
+    </w:p>
+    <w:p>
+      <w:pPr>
+        <w:pStyle w:val="afb"/>
+      </w:pPr>
+      <w:r>
+        <w:t>DECLARE @</w:t>
+      </w:r>
+      <w:proofErr w:type="spellStart"/>
+      <w:r>
+        <w:t>aId</w:t>
+      </w:r>
+      <w:proofErr w:type="spellEnd"/>
+      <w:r>
+        <w:t xml:space="preserve"> BIGINT, @</w:t>
+      </w:r>
+      <w:proofErr w:type="spellStart"/>
+      <w:r>
+        <w:t>currentId</w:t>
+      </w:r>
+      <w:proofErr w:type="spellEnd"/>
+      <w:r>
+        <w:t xml:space="preserve"> BIGINT</w:t>
+      </w:r>
+    </w:p>
+    <w:p>
+      <w:pPr>
+        <w:pStyle w:val="afb"/>
+      </w:pPr>
+      <w:r>
+        <w:t>DECLARE @</w:t>
+      </w:r>
+      <w:proofErr w:type="spellStart"/>
+      <w:r>
+        <w:t>currentDate</w:t>
+      </w:r>
+      <w:proofErr w:type="spellEnd"/>
+      <w:r>
+        <w:t xml:space="preserve"> DATETIME2</w:t>
+      </w:r>
+    </w:p>
+    <w:p>
+      <w:pPr>
+        <w:pStyle w:val="afb"/>
+      </w:pPr>
+      <w:r>
+        <w:t>DECLARE @pace INT = -1000000</w:t>
+      </w:r>
+    </w:p>
+    <w:p>
+      <w:pPr>
+        <w:pStyle w:val="afb"/>
+      </w:pPr>
+    </w:p>
+    <w:p>
+      <w:pPr>
+        <w:pStyle w:val="afb"/>
+      </w:pPr>
+      <w:r>
+        <w:t>SELECT TOP 1 @</w:t>
+      </w:r>
+      <w:proofErr w:type="spellStart"/>
+      <w:r>
+        <w:t>aId</w:t>
+      </w:r>
+      <w:proofErr w:type="spellEnd"/>
+      <w:r>
+        <w:t xml:space="preserve"> = </w:t>
+      </w:r>
+      <w:proofErr w:type="spellStart"/>
+      <w:r>
+        <w:t>AuditID</w:t>
+      </w:r>
+      <w:proofErr w:type="spellEnd"/>
+      <w:r>
+        <w:t xml:space="preserve"> FROM </w:t>
+      </w:r>
+      <w:proofErr w:type="spellStart"/>
+      <w:r>
+        <w:t>audit.vw_Logs</w:t>
+      </w:r>
+      <w:proofErr w:type="spellEnd"/>
+      <w:r>
+        <w:t xml:space="preserve"> ORDER BY </w:t>
+      </w:r>
+      <w:proofErr w:type="spellStart"/>
+      <w:r>
+        <w:t>AuditID</w:t>
+      </w:r>
+      <w:proofErr w:type="spellEnd"/>
+      <w:r>
+        <w:t xml:space="preserve"> DESC </w:t>
+      </w:r>
+    </w:p>
+    <w:p>
+      <w:pPr>
+        <w:pStyle w:val="afb"/>
+      </w:pPr>
+      <w:r>
+        <w:t>SET @</w:t>
+      </w:r>
+      <w:proofErr w:type="spellStart"/>
+      <w:r>
+        <w:t>currentId</w:t>
+      </w:r>
+      <w:proofErr w:type="spellEnd"/>
+      <w:r>
+        <w:t xml:space="preserve"> = @</w:t>
+      </w:r>
+      <w:proofErr w:type="spellStart"/>
+      <w:r>
+        <w:t>aId</w:t>
+      </w:r>
+      <w:proofErr w:type="spellEnd"/>
+    </w:p>
+    <w:p>
+      <w:pPr>
+        <w:pStyle w:val="afb"/>
+      </w:pPr>
+      <w:r>
+        <w:t>WHILE 1 = 1 BEGIN</w:t>
+      </w:r>
+    </w:p>
+    <w:p>
+      <w:pPr>
+        <w:pStyle w:val="afb"/>
+        <w:ind w:left="708"/>
+      </w:pPr>
+      <w:r>
+        <w:t>SELECT TOP 1 @</w:t>
+      </w:r>
+      <w:proofErr w:type="spellStart"/>
+      <w:r>
+        <w:t>currentDate</w:t>
+      </w:r>
+      <w:proofErr w:type="spellEnd"/>
+      <w:r>
+        <w:t xml:space="preserve"> = </w:t>
+      </w:r>
+      <w:proofErr w:type="spellStart"/>
+      <w:r>
+        <w:t>al.UpdateDate</w:t>
+      </w:r>
+      <w:proofErr w:type="spellEnd"/>
+      <w:r>
+        <w:t xml:space="preserve"> FROM </w:t>
+      </w:r>
+      <w:proofErr w:type="spellStart"/>
+      <w:r>
+        <w:t>audit.vw_Logs</w:t>
+      </w:r>
+      <w:proofErr w:type="spellEnd"/>
+      <w:r>
+        <w:t xml:space="preserve"> AS al WHERE </w:t>
+      </w:r>
+      <w:proofErr w:type="spellStart"/>
+      <w:r>
+        <w:t>al.AuditID</w:t>
+      </w:r>
+      <w:proofErr w:type="spellEnd"/>
+      <w:r>
+        <w:t xml:space="preserve"> = @</w:t>
+      </w:r>
+      <w:proofErr w:type="spellStart"/>
+      <w:r>
+        <w:t>currentId</w:t>
+      </w:r>
+      <w:proofErr w:type="spellEnd"/>
+    </w:p>
+    <w:p>
+      <w:pPr>
+        <w:pStyle w:val="afb"/>
+        <w:rPr>
+          <w:lang w:val="ru-RU"/>
+        </w:rPr>
+      </w:pPr>
+    </w:p>
+    <w:p>
+      <w:pPr>
+        <w:pStyle w:val="afb"/>
+        <w:rPr>
+          <w:lang w:val="ru-RU"/>
+        </w:rPr>
+      </w:pPr>
+      <w:r>
+        <w:rPr>
+          <w:lang w:val="ru-RU"/>
+        </w:rPr>
+        <w:tab/>
+        <w:t>IF @</w:t>
+      </w:r>
+      <w:proofErr w:type="spellStart"/>
+      <w:r>
+        <w:rPr>
+          <w:lang w:val="ru-RU"/>
+        </w:rPr>
+        <w:t>pace</w:t>
+      </w:r>
+      <w:proofErr w:type="spellEnd"/>
+      <w:r>
+        <w:rPr>
+          <w:lang w:val="ru-RU"/>
+        </w:rPr>
+        <w:t xml:space="preserve"> &lt; 0 AND @</w:t>
+      </w:r>
+      <w:proofErr w:type="spellStart"/>
+      <w:r>
+        <w:rPr>
+          <w:lang w:val="ru-RU"/>
+        </w:rPr>
+        <w:t>currentDate</w:t>
+      </w:r>
+      <w:proofErr w:type="spellEnd"/>
+      <w:r>
+        <w:rPr>
+          <w:lang w:val="ru-RU"/>
+        </w:rPr>
+        <w:t xml:space="preserve"> &lt; @</w:t>
+      </w:r>
+      <w:proofErr w:type="spellStart"/>
+      <w:r>
+        <w:rPr>
+          <w:lang w:val="ru-RU"/>
+        </w:rPr>
+        <w:t>startDate</w:t>
+      </w:r>
+      <w:proofErr w:type="spellEnd"/>
+    </w:p>
+    <w:p>
+      <w:pPr>
+        <w:pStyle w:val="afb"/>
+      </w:pPr>
+      <w:r>
+        <w:rPr>
+          <w:lang w:val="ru-RU"/>
+        </w:rPr>
+        <w:tab/>
+      </w:r>
+      <w:r>
+        <w:rPr>
+          <w:lang w:val="ru-RU"/>
+        </w:rPr>
+        <w:tab/>
+      </w:r>
+      <w:r>
+        <w:t>SET @pace = @pace / 2</w:t>
+      </w:r>
+    </w:p>
+    <w:p>
+      <w:pPr>
+        <w:pStyle w:val="afb"/>
+      </w:pPr>
+      <w:r>
+        <w:tab/>
+        <w:t>ELSE</w:t>
+      </w:r>
+    </w:p>
+    <w:p>
+      <w:pPr>
+        <w:pStyle w:val="afb"/>
+      </w:pPr>
+      <w:r>
+        <w:tab/>
+      </w:r>
+      <w:r>
+        <w:tab/>
+        <w:t>SET @</w:t>
+      </w:r>
+      <w:proofErr w:type="spellStart"/>
+      <w:r>
+        <w:t>aId</w:t>
+      </w:r>
+      <w:proofErr w:type="spellEnd"/>
+      <w:r>
+        <w:t xml:space="preserve"> = @</w:t>
+      </w:r>
+      <w:proofErr w:type="spellStart"/>
+      <w:r>
+        <w:t>currentId</w:t>
+      </w:r>
+      <w:proofErr w:type="spellEnd"/>
+    </w:p>
+    <w:p>
+      <w:pPr>
+        <w:pStyle w:val="afb"/>
+        <w:rPr>
+          <w:lang w:val="ru-RU"/>
+        </w:rPr>
+      </w:pPr>
+    </w:p>
+    <w:p>
+      <w:pPr>
+        <w:pStyle w:val="afb"/>
+        <w:rPr>
+          <w:lang w:val="ru-RU"/>
+        </w:rPr>
+      </w:pPr>
+      <w:r>
+        <w:tab/>
+      </w:r>
+      <w:r>
+        <w:rPr>
+          <w:lang w:val="ru-RU"/>
+        </w:rPr>
+        <w:t>IF @</w:t>
+      </w:r>
+      <w:proofErr w:type="spellStart"/>
+      <w:r>
+        <w:rPr>
+          <w:lang w:val="ru-RU"/>
+        </w:rPr>
+        <w:t>pace</w:t>
+      </w:r>
+      <w:proofErr w:type="spellEnd"/>
+      <w:r>
+        <w:rPr>
+          <w:lang w:val="ru-RU"/>
+        </w:rPr>
+        <w:t xml:space="preserve"> = 0 BEGIN </w:t>
+      </w:r>
+    </w:p>
+    <w:p>
+      <w:pPr>
+        <w:pStyle w:val="afb"/>
+      </w:pPr>
+      <w:r>
+        <w:rPr>
+          <w:lang w:val="ru-RU"/>
+        </w:rPr>
+        <w:tab/>
+      </w:r>
+      <w:r>
+        <w:rPr>
+          <w:lang w:val="ru-RU"/>
+        </w:rPr>
+        <w:tab/>
+      </w:r>
+      <w:r>
+        <w:t>SELECT</w:t>
+      </w:r>
+      <w:r>
+        <w:t xml:space="preserve"> @</w:t>
+      </w:r>
+      <w:proofErr w:type="spellStart"/>
+      <w:r>
+        <w:t>aId</w:t>
+      </w:r>
+      <w:proofErr w:type="spellEnd"/>
+      <w:r>
+        <w:t xml:space="preserve"> = </w:t>
+      </w:r>
+      <w:proofErr w:type="gramStart"/>
+      <w:r>
+        <w:t>MIN</w:t>
+      </w:r>
+      <w:r>
+        <w:t>(</w:t>
+      </w:r>
+      <w:proofErr w:type="spellStart"/>
+      <w:proofErr w:type="gramEnd"/>
+      <w:r>
+        <w:t>al</w:t>
+      </w:r>
+      <w:r>
+        <w:t>.</w:t>
+      </w:r>
+      <w:r>
+        <w:t>AuditID</w:t>
+      </w:r>
+      <w:proofErr w:type="spellEnd"/>
+      <w:r>
+        <w:t>)</w:t>
+      </w:r>
+    </w:p>
+    <w:p>
+      <w:pPr>
+        <w:pStyle w:val="afb"/>
+      </w:pPr>
+      <w:r>
+        <w:tab/>
+      </w:r>
+      <w:r>
+        <w:tab/>
+      </w:r>
+      <w:r>
+        <w:t xml:space="preserve">FROM </w:t>
+      </w:r>
+      <w:proofErr w:type="spellStart"/>
+      <w:r>
+        <w:t>audit.vw_Logs</w:t>
+      </w:r>
+      <w:proofErr w:type="spellEnd"/>
+      <w:r>
+        <w:t xml:space="preserve"> AS al</w:t>
+      </w:r>
+    </w:p>
+    <w:p>
+      <w:pPr>
+        <w:pStyle w:val="afb"/>
+        <w:ind w:left="1413"/>
+      </w:pPr>
+      <w:r>
+        <w:t xml:space="preserve">WHERE </w:t>
+      </w:r>
+      <w:proofErr w:type="spellStart"/>
+      <w:r>
+        <w:t>al.AuditID</w:t>
+      </w:r>
+      <w:proofErr w:type="spellEnd"/>
+      <w:r>
+        <w:t xml:space="preserve"> &lt;= @</w:t>
+      </w:r>
+      <w:proofErr w:type="spellStart"/>
+      <w:r>
+        <w:t>aId</w:t>
+      </w:r>
+      <w:proofErr w:type="spellEnd"/>
+      <w:r>
+        <w:t xml:space="preserve"> AND </w:t>
+      </w:r>
+      <w:proofErr w:type="spellStart"/>
+      <w:r>
+        <w:t>al.AuditID</w:t>
+      </w:r>
+      <w:proofErr w:type="spellEnd"/>
+      <w:r>
+        <w:t xml:space="preserve"> &gt; @</w:t>
+      </w:r>
+      <w:proofErr w:type="spellStart"/>
+      <w:r>
+        <w:t>currentId</w:t>
+      </w:r>
+      <w:proofErr w:type="spellEnd"/>
+      <w:r>
+        <w:t xml:space="preserve"> AND </w:t>
+      </w:r>
+      <w:proofErr w:type="spellStart"/>
+      <w:r>
+        <w:t>al.UpdateDate</w:t>
+      </w:r>
+      <w:proofErr w:type="spellEnd"/>
+      <w:r>
+        <w:t xml:space="preserve"> &gt;= @</w:t>
+      </w:r>
+      <w:proofErr w:type="spellStart"/>
+      <w:r>
+        <w:t>startDate</w:t>
+      </w:r>
+      <w:proofErr w:type="spellEnd"/>
+    </w:p>
+    <w:p>
+      <w:pPr>
+        <w:pStyle w:val="afb"/>
+      </w:pPr>
+      <w:r>
+        <w:tab/>
+      </w:r>
+      <w:r>
+        <w:tab/>
+        <w:t>BREAK</w:t>
+      </w:r>
+    </w:p>
+    <w:p>
+      <w:pPr>
+        <w:pStyle w:val="afb"/>
+      </w:pPr>
+      <w:r>
+        <w:tab/>
+        <w:t>END</w:t>
+      </w:r>
+    </w:p>
+    <w:p>
+      <w:pPr>
+        <w:pStyle w:val="afb"/>
+        <w:rPr>
+          <w:lang w:val="ru-RU"/>
+        </w:rPr>
+      </w:pPr>
+    </w:p>
+    <w:p>
+      <w:pPr>
+        <w:pStyle w:val="afb"/>
+      </w:pPr>
+      <w:r>
+        <w:tab/>
+        <w:t>SET @</w:t>
+      </w:r>
+      <w:proofErr w:type="spellStart"/>
+      <w:r>
+        <w:t>currentId</w:t>
+      </w:r>
+      <w:proofErr w:type="spellEnd"/>
+      <w:r>
+        <w:t xml:space="preserve"> = @</w:t>
+      </w:r>
+      <w:proofErr w:type="spellStart"/>
+      <w:r>
+        <w:t>aId</w:t>
+      </w:r>
+      <w:proofErr w:type="spellEnd"/>
+      <w:r>
+        <w:t xml:space="preserve"> + @pace</w:t>
+      </w:r>
+    </w:p>
+    <w:p>
+      <w:pPr>
+        <w:pStyle w:val="afb"/>
+        <w:rPr>
+          <w:lang w:val="ru-RU"/>
+        </w:rPr>
+      </w:pPr>
+      <w:r>
+        <w:rPr>
+          <w:lang w:val="ru-RU"/>
+        </w:rPr>
+        <w:t>END</w:t>
+      </w:r>
+    </w:p>
+    <w:p>
+      <w:pPr>
+        <w:pStyle w:val="afb"/>
+      </w:pPr>
+      <w:r>
+        <w:t>RETURN @</w:t>
+      </w:r>
+      <w:proofErr w:type="spellStart"/>
+      <w:r>
+        <w:t>aID</w:t>
+      </w:r>
+      <w:proofErr w:type="spellEnd"/>
+    </w:p>
+    <w:p>
+      <w:pPr>
+        <w:pStyle w:val="20"/>
+        <w:numPr>
+          <w:ilvl w:val="0"/>
+          <w:numId w:val="0"/>
+        </w:numPr>
+      </w:pPr>
     </w:p>
     <w:p>
       <w:pPr>
@@ -11225,6 +13652,9 @@
         </w:rPr>
       </w:pPr>
       <w:r>
+        <w:rPr>
+          <w:lang w:val="ru-RU"/>
+        </w:rPr>
         <w:br w:type="page"/>
       </w:r>
     </w:p>
@@ -11253,6 +13683,9 @@
         </w:rPr>
       </w:pPr>
       <w:r>
+        <w:rPr>
+          <w:lang w:val="ru-RU"/>
+        </w:rPr>
         <w:br w:type="page"/>
       </w:r>
     </w:p>
@@ -11281,6 +13714,9 @@
         </w:rPr>
       </w:pPr>
       <w:r>
+        <w:rPr>
+          <w:lang w:val="ru-RU"/>
+        </w:rPr>
         <w:br w:type="page"/>
       </w:r>
     </w:p>
@@ -26099,29 +28535,10 @@
       </w:pPr>
       <w:r>
         <w:object w:dxaOrig="9765" w:dyaOrig="13253">
-          <v:shapetype id="_x0000_t75" coordsize="21600,21600" o:spt="75" o:preferrelative="t" path="m@4@5l@4@11@9@11@9@5xe" filled="f" stroked="f">
-            <v:stroke joinstyle="miter"/>
-            <v:formulas>
-              <v:f eqn="if lineDrawn pixelLineWidth 0"/>
-              <v:f eqn="sum @0 1 0"/>
-              <v:f eqn="sum 0 0 @1"/>
-              <v:f eqn="prod @2 1 2"/>
-              <v:f eqn="prod @3 21600 pixelWidth"/>
-              <v:f eqn="prod @3 21600 pixelHeight"/>
-              <v:f eqn="sum @0 0 1"/>
-              <v:f eqn="prod @6 1 2"/>
-              <v:f eqn="prod @7 21600 pixelWidth"/>
-              <v:f eqn="sum @8 21600 0"/>
-              <v:f eqn="prod @7 21600 pixelHeight"/>
-              <v:f eqn="sum @10 21600 0"/>
-            </v:formulas>
-            <v:path o:extrusionok="f" gradientshapeok="t" o:connecttype="rect"/>
-            <o:lock v:ext="edit" aspectratio="t"/>
-          </v:shapetype>
           <v:shape id="_x0000_i1027" type="#_x0000_t75" style="width:460.15pt;height:629.2pt" o:ole="">
-            <v:imagedata r:id="rId8" o:title=""/>
+            <v:imagedata r:id="rId16" o:title=""/>
           </v:shape>
-          <o:OLEObject Type="Embed" ProgID="Visio.Drawing.11" ShapeID="_x0000_i1027" DrawAspect="Content" ObjectID="_1494494053" r:id="rId9"/>
+          <o:OLEObject Type="Embed" ProgID="Visio.Drawing.11" ShapeID="_x0000_i1027" DrawAspect="Content" ObjectID="_1494531275" r:id="rId17"/>
         </w:object>
       </w:r>
     </w:p>
@@ -26242,9 +28659,9 @@
       <w:r>
         <w:object w:dxaOrig="11623" w:dyaOrig="10103">
           <v:shape id="_x0000_i1025" type="#_x0000_t75" style="width:483.95pt;height:420.75pt" o:ole="">
-            <v:imagedata r:id="rId10" o:title=""/>
+            <v:imagedata r:id="rId18" o:title=""/>
           </v:shape>
-          <o:OLEObject Type="Embed" ProgID="Visio.Drawing.11" ShapeID="_x0000_i1025" DrawAspect="Content" ObjectID="_1494494054" r:id="rId11"/>
+          <o:OLEObject Type="Embed" ProgID="Visio.Drawing.11" ShapeID="_x0000_i1025" DrawAspect="Content" ObjectID="_1494531276" r:id="rId19"/>
         </w:object>
       </w:r>
     </w:p>
@@ -27981,9 +30398,9 @@
       <w:r>
         <w:object w:dxaOrig="9571" w:dyaOrig="11146">
           <v:shape id="_x0000_i1026" type="#_x0000_t75" style="width:407.6pt;height:474.55pt" o:ole="">
-            <v:imagedata r:id="rId12" o:title=""/>
+            <v:imagedata r:id="rId20" o:title=""/>
           </v:shape>
-          <o:OLEObject Type="Embed" ProgID="Visio.Drawing.11" ShapeID="_x0000_i1026" DrawAspect="Content" ObjectID="_1494494055" r:id="rId13"/>
+          <o:OLEObject Type="Embed" ProgID="Visio.Drawing.11" ShapeID="_x0000_i1026" DrawAspect="Content" ObjectID="_1494531277" r:id="rId21"/>
         </w:object>
       </w:r>
     </w:p>
@@ -31933,29 +34350,26 @@
     </w:p>
     <w:p>
       <w:pPr>
-        <w:pStyle w:val="af5"/>
-        <w:rPr>
-          <w:lang w:val="ru-RU"/>
-        </w:rPr>
-      </w:pPr>
-    </w:p>
-    <w:p>
-      <w:pPr>
-        <w:pStyle w:val="af5"/>
-        <w:rPr>
-          <w:lang w:val="ru-RU"/>
-        </w:rPr>
-      </w:pPr>
-      <w:r>
-        <w:rPr>
-          <w:highlight w:val="yellow"/>
-        </w:rPr>
-        <w:t>TODO</w:t>
-      </w:r>
-      <w:r>
-        <w:rPr>
-          <w:lang w:val="ru-RU"/>
-        </w:rPr>
+        <w:pStyle w:val="20"/>
+      </w:pPr>
+      <w:r>
+        <w:t>Вывод</w:t>
+      </w:r>
+      <w:r>
+        <w:t>ы</w:t>
+      </w:r>
+      <w:r>
+        <w:t xml:space="preserve"> по </w:t>
+      </w:r>
+      <w:proofErr w:type="spellStart"/>
+      <w:r>
+        <w:t>экологичности</w:t>
+      </w:r>
+      <w:proofErr w:type="spellEnd"/>
+      <w:r>
+        <w:t xml:space="preserve"> и безопасности проекта</w:t>
+      </w:r>
+      <w:r>
         <w:br w:type="page"/>
       </w:r>
     </w:p>
@@ -32139,10 +34553,10 @@
       </w:pPr>
     </w:p>
     <w:sectPr>
-      <w:headerReference w:type="default" r:id="rId14"/>
-      <w:footerReference w:type="default" r:id="rId15"/>
-      <w:headerReference w:type="first" r:id="rId16"/>
-      <w:footerReference w:type="first" r:id="rId17"/>
+      <w:headerReference w:type="default" r:id="rId22"/>
+      <w:footerReference w:type="default" r:id="rId23"/>
+      <w:headerReference w:type="first" r:id="rId24"/>
+      <w:footerReference w:type="first" r:id="rId25"/>
       <w:pgSz w:w="11906" w:h="16838"/>
       <w:pgMar w:top="81" w:right="567" w:bottom="1418" w:left="1418" w:header="142" w:footer="2245" w:gutter="0"/>
       <w:cols w:space="708"/>
@@ -41764,7 +44178,7 @@
 </file>
 
 <file path=customXml/itemProps1.xml><?xml version="1.0" encoding="utf-8"?>
-<ds:datastoreItem xmlns:ds="http://schemas.openxmlformats.org/officeDocument/2006/customXml" ds:itemID="{D933A294-789B-4271-818C-09609F26F76D}">
+<ds:datastoreItem xmlns:ds="http://schemas.openxmlformats.org/officeDocument/2006/customXml" ds:itemID="{4A7A4044-3EA7-4CE6-8305-1DB2BF4023E0}">
   <ds:schemaRefs>
     <ds:schemaRef ds:uri="http://schemas.openxmlformats.org/officeDocument/2006/bibliography"/>
   </ds:schemaRefs>

</xml_diff>